<commit_message>
Modifiche Sabato (vedi sotto):
- Update manuale e documentazione
- Versione 5 aggiornata caricata in rep. documentazione
- UML rifatto per v3,4,5 con Main e associazioni, dovrebbero essere
visibili nel file word
- geenrato file jar (main testuale)
- generato javadoc v5 e sistemati i problemi di parametri mancanti
</commit_message>
<xml_diff>
--- a/Documentazione/Documentazione progetto.docx
+++ b/Documentazione/Documentazione progetto.docx
@@ -19,18 +19,7 @@
           <w:sz w:val="32"/>
           <w:szCs w:val="32"/>
         </w:rPr>
-        <w:t>DOCUMENTAZIONE ELABORATO INGEGNE</w:t>
-      </w:r>
-      <w:bookmarkStart w:id="0" w:name="_GoBack"/>
-      <w:bookmarkEnd w:id="0"/>
-      <w:r>
-        <w:rPr>
-          <w:b/>
-          <w:bCs/>
-          <w:sz w:val="32"/>
-          <w:szCs w:val="32"/>
-        </w:rPr>
-        <w:t>RIA DEL SOFTWARE</w:t>
+        <w:t>DOCUMENTAZIONE ELABORATO INGEGNERIA DEL SOFTWARE</w:t>
       </w:r>
     </w:p>
     <w:p>
@@ -102,7 +91,13 @@
         </w:rPr>
       </w:pPr>
       <w:r>
-        <w:t>All’interno di questo file sono riportati, per ogni versione, casi d’uso grafici, casi d’uso testuali e diagramma UML.</w:t>
+        <w:t>All’interno di questo file sono riportati, per ogni versione, casi d’uso grafici, casi d’uso testuali e diagramma UML</w:t>
+      </w:r>
+      <w:r>
+        <w:t>, delle classi e degli stati (per versione 2 e 3)</w:t>
+      </w:r>
+      <w:r>
+        <w:t>.</w:t>
       </w:r>
     </w:p>
     <w:p>
@@ -1603,22 +1598,22 @@
         <w:pStyle w:val="Titolo1"/>
         <w:jc w:val="center"/>
       </w:pPr>
-      <w:bookmarkStart w:id="1" w:name="_Toc5382896"/>
+      <w:bookmarkStart w:id="0" w:name="_Toc5382896"/>
       <w:r>
         <w:lastRenderedPageBreak/>
         <w:t>VERSIONE 1</w:t>
       </w:r>
-      <w:bookmarkEnd w:id="1"/>
+      <w:bookmarkEnd w:id="0"/>
     </w:p>
     <w:p>
       <w:pPr>
         <w:pStyle w:val="Titolo2"/>
       </w:pPr>
-      <w:bookmarkStart w:id="2" w:name="_Toc5382897"/>
+      <w:bookmarkStart w:id="1" w:name="_Toc5382897"/>
       <w:r>
         <w:t>-CASI D’USO</w:t>
       </w:r>
-      <w:bookmarkEnd w:id="2"/>
+      <w:bookmarkEnd w:id="1"/>
     </w:p>
     <w:p>
       <w:pPr>
@@ -2806,14 +2801,14 @@
       <w:pPr>
         <w:pStyle w:val="Titolo2"/>
       </w:pPr>
-      <w:bookmarkStart w:id="3" w:name="_Toc5382898"/>
+      <w:bookmarkStart w:id="2" w:name="_Toc5382898"/>
       <w:r>
         <w:t>-UML</w:t>
       </w:r>
       <w:r>
         <w:t xml:space="preserve"> CLASSI</w:t>
       </w:r>
-      <w:bookmarkEnd w:id="3"/>
+      <w:bookmarkEnd w:id="2"/>
     </w:p>
     <w:p/>
     <w:p>
@@ -2869,22 +2864,22 @@
         <w:pStyle w:val="Titolo1"/>
         <w:jc w:val="center"/>
       </w:pPr>
-      <w:bookmarkStart w:id="4" w:name="_Toc5382899"/>
+      <w:bookmarkStart w:id="3" w:name="_Toc5382899"/>
       <w:r>
         <w:lastRenderedPageBreak/>
         <w:t>VERSIONE 2</w:t>
       </w:r>
-      <w:bookmarkEnd w:id="4"/>
+      <w:bookmarkEnd w:id="3"/>
     </w:p>
     <w:p>
       <w:pPr>
         <w:pStyle w:val="Titolo2"/>
       </w:pPr>
-      <w:bookmarkStart w:id="5" w:name="_Toc5382900"/>
+      <w:bookmarkStart w:id="4" w:name="_Toc5382900"/>
       <w:r>
         <w:t>-CASI D’USO</w:t>
       </w:r>
-      <w:bookmarkEnd w:id="5"/>
+      <w:bookmarkEnd w:id="4"/>
     </w:p>
     <w:p>
       <w:pPr>
@@ -9217,7 +9212,7 @@
       <w:pPr>
         <w:pStyle w:val="Titolo2"/>
       </w:pPr>
-      <w:bookmarkStart w:id="6" w:name="_Toc5382901"/>
+      <w:bookmarkStart w:id="5" w:name="_Toc5382901"/>
       <w:r>
         <w:rPr>
           <w:noProof/>
@@ -9279,7 +9274,7 @@
       <w:r>
         <w:t xml:space="preserve"> CLASSI</w:t>
       </w:r>
-      <w:bookmarkEnd w:id="6"/>
+      <w:bookmarkEnd w:id="5"/>
     </w:p>
     <w:p/>
     <w:p/>
@@ -9346,36 +9341,36 @@
           </wp:anchor>
         </w:drawing>
       </w:r>
-      <w:bookmarkStart w:id="7" w:name="_Toc5382902"/>
+      <w:bookmarkStart w:id="6" w:name="_Toc5382902"/>
       <w:r>
         <w:rPr>
           <w:rStyle w:val="Titolo2Carattere"/>
         </w:rPr>
         <w:t>-UML STATI PROPOSTA</w:t>
       </w:r>
-      <w:bookmarkEnd w:id="7"/>
+      <w:bookmarkEnd w:id="6"/>
     </w:p>
     <w:p>
       <w:pPr>
         <w:pStyle w:val="Titolo1"/>
         <w:jc w:val="center"/>
       </w:pPr>
-      <w:bookmarkStart w:id="8" w:name="_Toc5382903"/>
+      <w:bookmarkStart w:id="7" w:name="_Toc5382903"/>
       <w:r>
         <w:lastRenderedPageBreak/>
         <w:t>VERSIONE 3</w:t>
       </w:r>
-      <w:bookmarkEnd w:id="8"/>
+      <w:bookmarkEnd w:id="7"/>
     </w:p>
     <w:p>
       <w:pPr>
         <w:pStyle w:val="Titolo2"/>
       </w:pPr>
-      <w:bookmarkStart w:id="9" w:name="_Toc5382904"/>
+      <w:bookmarkStart w:id="8" w:name="_Toc5382904"/>
       <w:r>
         <w:t>-CASI D’USO</w:t>
       </w:r>
-      <w:bookmarkEnd w:id="9"/>
+      <w:bookmarkEnd w:id="8"/>
     </w:p>
     <w:p>
       <w:pPr>
@@ -10498,22 +10493,38 @@
       <w:pPr>
         <w:pStyle w:val="Titolo2"/>
       </w:pPr>
-      <w:bookmarkStart w:id="10" w:name="_Toc5382905"/>
+      <w:bookmarkStart w:id="9" w:name="_Toc5382905"/>
       <w:r>
+        <w:lastRenderedPageBreak/>
         <w:t>-UML CLASSI</w:t>
       </w:r>
-      <w:bookmarkEnd w:id="10"/>
+      <w:bookmarkEnd w:id="9"/>
     </w:p>
     <w:p>
+      <w:pPr>
+        <w:pStyle w:val="Titolo2"/>
+        <w:rPr>
+          <w:noProof/>
+        </w:rPr>
+      </w:pPr>
+      <w:bookmarkStart w:id="10" w:name="_Toc5382906"/>
       <w:r>
         <w:rPr>
           <w:noProof/>
         </w:rPr>
         <w:drawing>
-          <wp:inline distT="0" distB="0" distL="0" distR="0" wp14:anchorId="058C0141" wp14:editId="4F1C3BB5">
-            <wp:extent cx="5731510" cy="4605020"/>
-            <wp:effectExtent l="0" t="0" r="2540" b="5080"/>
-            <wp:docPr id="6" name="Immagine 6"/>
+          <wp:anchor distT="0" distB="0" distL="114300" distR="114300" simplePos="0" relativeHeight="251660288" behindDoc="0" locked="0" layoutInCell="1" allowOverlap="1" wp14:anchorId="5DEC4765" wp14:editId="2CE5F748">
+            <wp:simplePos x="0" y="0"/>
+            <wp:positionH relativeFrom="column">
+              <wp:posOffset>0</wp:posOffset>
+            </wp:positionH>
+            <wp:positionV relativeFrom="paragraph">
+              <wp:posOffset>46831</wp:posOffset>
+            </wp:positionV>
+            <wp:extent cx="4375785" cy="8622824"/>
+            <wp:effectExtent l="0" t="0" r="5715" b="6985"/>
+            <wp:wrapSquare wrapText="bothSides"/>
+            <wp:docPr id="12" name="Immagine 12"/>
             <wp:cNvGraphicFramePr>
               <a:graphicFrameLocks xmlns:a="http://schemas.openxmlformats.org/drawingml/2006/main" noChangeAspect="1"/>
             </wp:cNvGraphicFramePr>
@@ -10521,7 +10532,7 @@
               <a:graphicData uri="http://schemas.openxmlformats.org/drawingml/2006/picture">
                 <pic:pic xmlns:pic="http://schemas.openxmlformats.org/drawingml/2006/picture">
                   <pic:nvPicPr>
-                    <pic:cNvPr id="6" name="Diagramma Classi.png"/>
+                    <pic:cNvPr id="12" name="Diagramma Classi.png"/>
                     <pic:cNvPicPr/>
                   </pic:nvPicPr>
                   <pic:blipFill>
@@ -10539,7 +10550,7 @@
                   <pic:spPr>
                     <a:xfrm>
                       <a:off x="0" y="0"/>
-                      <a:ext cx="5731510" cy="4605020"/>
+                      <a:ext cx="4375785" cy="8622824"/>
                     </a:xfrm>
                     <a:prstGeom prst="rect">
                       <a:avLst/>
@@ -10548,20 +10559,34 @@
                 </pic:pic>
               </a:graphicData>
             </a:graphic>
-          </wp:inline>
+            <wp14:sizeRelV relativeFrom="margin">
+              <wp14:pctHeight>0</wp14:pctHeight>
+            </wp14:sizeRelV>
+          </wp:anchor>
         </w:drawing>
       </w:r>
     </w:p>
+    <w:p/>
+    <w:p/>
+    <w:p/>
+    <w:p/>
+    <w:p/>
     <w:p>
+      <w:bookmarkStart w:id="11" w:name="_GoBack"/>
+      <w:bookmarkEnd w:id="11"/>
+    </w:p>
+    <w:p/>
+    <w:p/>
+    <w:p/>
+    <w:p>
       <w:pPr>
         <w:pStyle w:val="Titolo2"/>
       </w:pPr>
-      <w:bookmarkStart w:id="11" w:name="_Toc5382906"/>
       <w:r>
         <w:lastRenderedPageBreak/>
         <w:t>-UML STATI PROPOSTA</w:t>
       </w:r>
-      <w:bookmarkEnd w:id="11"/>
+      <w:bookmarkEnd w:id="10"/>
     </w:p>
     <w:p>
       <w:r>
@@ -13360,10 +13385,10 @@
           <w:noProof/>
         </w:rPr>
         <w:drawing>
-          <wp:inline distT="0" distB="0" distL="0" distR="0" wp14:anchorId="5D58DA28" wp14:editId="12361F59">
-            <wp:extent cx="5731510" cy="4772660"/>
-            <wp:effectExtent l="0" t="0" r="2540" b="8890"/>
-            <wp:docPr id="8" name="Immagine 8"/>
+          <wp:inline distT="0" distB="0" distL="0" distR="0" wp14:anchorId="5679A315" wp14:editId="74BEBD11">
+            <wp:extent cx="2947670" cy="8587105"/>
+            <wp:effectExtent l="0" t="0" r="5080" b="4445"/>
+            <wp:docPr id="9" name="Immagine 9"/>
             <wp:cNvGraphicFramePr>
               <a:graphicFrameLocks xmlns:a="http://schemas.openxmlformats.org/drawingml/2006/main" noChangeAspect="1"/>
             </wp:cNvGraphicFramePr>
@@ -13371,7 +13396,7 @@
               <a:graphicData uri="http://schemas.openxmlformats.org/drawingml/2006/picture">
                 <pic:pic xmlns:pic="http://schemas.openxmlformats.org/drawingml/2006/picture">
                   <pic:nvPicPr>
-                    <pic:cNvPr id="8" name="Diagramma Classi.png"/>
+                    <pic:cNvPr id="9" name="Diagramma Classi.png"/>
                     <pic:cNvPicPr/>
                   </pic:nvPicPr>
                   <pic:blipFill>
@@ -13389,7 +13414,7 @@
                   <pic:spPr>
                     <a:xfrm>
                       <a:off x="0" y="0"/>
-                      <a:ext cx="5731510" cy="4772660"/>
+                      <a:ext cx="2947670" cy="8587105"/>
                     </a:xfrm>
                     <a:prstGeom prst="rect">
                       <a:avLst/>
@@ -13410,7 +13435,6 @@
       </w:pPr>
       <w:bookmarkStart w:id="15" w:name="_Toc5382910"/>
       <w:r>
-        <w:lastRenderedPageBreak/>
         <w:t>VERSIONE 5</w:t>
       </w:r>
       <w:bookmarkEnd w:id="15"/>
@@ -13578,19 +13602,14 @@
     <w:p>
       <w:pPr>
         <w:jc w:val="center"/>
-      </w:pPr>
-      <w:r>
-        <w:t>Per tutti gli altri casi d’uso con sfondo verde vedi VERSIONE 2</w:t>
-      </w:r>
-    </w:p>
-    <w:p>
-      <w:pPr>
-        <w:jc w:val="center"/>
         <w:rPr>
           <w:b/>
           <w:bCs/>
         </w:rPr>
       </w:pPr>
+      <w:r>
+        <w:t>Per tutti gli altri casi d’uso con sfondo verde vedi VERSIONE 2</w:t>
+      </w:r>
     </w:p>
     <w:tbl>
       <w:tblPr>
@@ -15374,10 +15393,10 @@
           <w:noProof/>
         </w:rPr>
         <w:drawing>
-          <wp:inline distT="0" distB="0" distL="0" distR="0" wp14:anchorId="416B6E68" wp14:editId="5CACF7BE">
-            <wp:extent cx="5731510" cy="3623945"/>
-            <wp:effectExtent l="0" t="0" r="2540" b="0"/>
-            <wp:docPr id="10" name="Immagine 10"/>
+          <wp:inline distT="0" distB="0" distL="0" distR="0" wp14:anchorId="424A963F" wp14:editId="4272C9DA">
+            <wp:extent cx="3155315" cy="8549005"/>
+            <wp:effectExtent l="0" t="0" r="6985" b="4445"/>
+            <wp:docPr id="1" name="Immagine 1"/>
             <wp:cNvGraphicFramePr>
               <a:graphicFrameLocks xmlns:a="http://schemas.openxmlformats.org/drawingml/2006/main" noChangeAspect="1"/>
             </wp:cNvGraphicFramePr>
@@ -15385,7 +15404,7 @@
               <a:graphicData uri="http://schemas.openxmlformats.org/drawingml/2006/picture">
                 <pic:pic xmlns:pic="http://schemas.openxmlformats.org/drawingml/2006/picture">
                   <pic:nvPicPr>
-                    <pic:cNvPr id="10" name="Diagramma Classi.png"/>
+                    <pic:cNvPr id="1" name="Diagramma Classi.png"/>
                     <pic:cNvPicPr/>
                   </pic:nvPicPr>
                   <pic:blipFill>
@@ -15403,7 +15422,7 @@
                   <pic:spPr>
                     <a:xfrm>
                       <a:off x="0" y="0"/>
-                      <a:ext cx="5731510" cy="3623945"/>
+                      <a:ext cx="3155315" cy="8549005"/>
                     </a:xfrm>
                     <a:prstGeom prst="rect">
                       <a:avLst/>
@@ -15416,7 +15435,6 @@
         </w:drawing>
       </w:r>
     </w:p>
-    <w:p/>
     <w:sectPr>
       <w:pgSz w:w="11906" w:h="16838"/>
       <w:pgMar w:top="1440" w:right="1440" w:bottom="1440" w:left="1440" w:header="720" w:footer="720" w:gutter="0"/>
@@ -21943,7 +21961,7 @@
       </w:pPr>
     </w:pPrDefault>
   </w:docDefaults>
-  <w:latentStyles w:defLockedState="0" w:defUIPriority="99" w:defSemiHidden="0" w:defUnhideWhenUsed="0" w:defQFormat="0" w:count="375">
+  <w:latentStyles w:defLockedState="0" w:defUIPriority="99" w:defSemiHidden="0" w:defUnhideWhenUsed="0" w:defQFormat="0" w:count="376">
     <w:lsdException w:name="Normal" w:uiPriority="0" w:qFormat="1"/>
     <w:lsdException w:name="heading 1" w:uiPriority="9" w:qFormat="1"/>
     <w:lsdException w:name="heading 2" w:semiHidden="1" w:uiPriority="9" w:unhideWhenUsed="1" w:qFormat="1"/>
@@ -22049,7 +22067,6 @@
     <w:lsdException w:name="HTML Sample" w:semiHidden="1" w:unhideWhenUsed="1"/>
     <w:lsdException w:name="HTML Typewriter" w:semiHidden="1" w:unhideWhenUsed="1"/>
     <w:lsdException w:name="HTML Variable" w:semiHidden="1" w:unhideWhenUsed="1"/>
-    <w:lsdException w:name="Normal Table" w:semiHidden="1" w:unhideWhenUsed="1"/>
     <w:lsdException w:name="annotation subject" w:semiHidden="1" w:unhideWhenUsed="1"/>
     <w:lsdException w:name="No List" w:semiHidden="1" w:unhideWhenUsed="1"/>
     <w:lsdException w:name="Outline List 1" w:semiHidden="1" w:unhideWhenUsed="1"/>
@@ -22096,10 +22113,8 @@
     <w:lsdException w:name="Table Subtle 2" w:semiHidden="1" w:unhideWhenUsed="1"/>
     <w:lsdException w:name="Table Web 1" w:semiHidden="1" w:unhideWhenUsed="1"/>
     <w:lsdException w:name="Table Web 2" w:semiHidden="1" w:unhideWhenUsed="1"/>
-    <w:lsdException w:name="Table Web 3" w:semiHidden="1" w:unhideWhenUsed="1"/>
     <w:lsdException w:name="Balloon Text" w:semiHidden="1" w:unhideWhenUsed="1"/>
     <w:lsdException w:name="Table Grid" w:uiPriority="39"/>
-    <w:lsdException w:name="Table Theme" w:semiHidden="1" w:unhideWhenUsed="1"/>
     <w:lsdException w:name="Placeholder Text" w:semiHidden="1"/>
     <w:lsdException w:name="No Spacing" w:uiPriority="1" w:qFormat="1"/>
     <w:lsdException w:name="Light Shading" w:uiPriority="60"/>
@@ -22319,6 +22334,7 @@
     <w:lsdException w:name="Smart Hyperlink" w:semiHidden="1" w:unhideWhenUsed="1"/>
     <w:lsdException w:name="Hashtag" w:semiHidden="1" w:unhideWhenUsed="1"/>
     <w:lsdException w:name="Unresolved Mention" w:semiHidden="1" w:unhideWhenUsed="1"/>
+    <w:lsdException w:name="Smart Link" w:semiHidden="1" w:unhideWhenUsed="1"/>
   </w:latentStyles>
   <w:style w:type="paragraph" w:default="1" w:styleId="Normale">
     <w:name w:val="Normal"/>
@@ -22842,7 +22858,7 @@
 </file>
 
 <file path=customXml/itemProps1.xml><?xml version="1.0" encoding="utf-8"?>
-<ds:datastoreItem xmlns:ds="http://schemas.openxmlformats.org/officeDocument/2006/customXml" ds:itemID="{CDD2F5A6-EA65-4D3C-A1A0-C193C3619421}">
+<ds:datastoreItem xmlns:ds="http://schemas.openxmlformats.org/officeDocument/2006/customXml" ds:itemID="{48A23688-6601-4A50-9997-DADF6DD24C28}">
   <ds:schemaRefs>
     <ds:schemaRef ds:uri="http://schemas.openxmlformats.org/officeDocument/2006/bibliography"/>
   </ds:schemaRefs>

</xml_diff>

<commit_message>
V4 CON TUTTO, v5 sisteamat ma da finire
</commit_message>
<xml_diff>
--- a/Documentazione/Documentazione progetto.docx
+++ b/Documentazione/Documentazione progetto.docx
@@ -5951,7 +5951,13 @@
               <w:rPr>
                 <w:rFonts w:eastAsia="Rockwell" w:cstheme="minorHAnsi"/>
               </w:rPr>
-              <w:t xml:space="preserve">                           Tutti i campi compilati della proposta sono corretti </w:t>
+              <w:t xml:space="preserve">                           Tutti i campi</w:t>
+            </w:r>
+            <w:r>
+              <w:rPr>
+                <w:rFonts w:eastAsia="Rockwell" w:cstheme="minorHAnsi"/>
+              </w:rPr>
+              <w:t xml:space="preserve"> della proposta sono compilati correttamente</w:t>
             </w:r>
           </w:p>
           <w:p>
@@ -9808,6 +9814,22 @@
               <w:t>si è inserito l'identificatore</w:t>
             </w:r>
           </w:p>
+          <w:p>
+            <w:pPr>
+              <w:spacing w:line="259" w:lineRule="auto"/>
+              <w:rPr>
+                <w:rFonts w:eastAsia="Rockwell" w:cstheme="minorHAnsi"/>
+                <w:color w:val="000000" w:themeColor="text1"/>
+              </w:rPr>
+            </w:pPr>
+            <w:r>
+              <w:rPr>
+                <w:rFonts w:eastAsia="Rockwell" w:cstheme="minorHAnsi"/>
+                <w:color w:val="000000" w:themeColor="text1"/>
+              </w:rPr>
+              <w:t xml:space="preserve">                             Il numero di iscritti è diminuito di 1</w:t>
+            </w:r>
+          </w:p>
         </w:tc>
       </w:tr>
       <w:tr>
@@ -9981,6 +10003,7 @@
                 <w:rFonts w:eastAsia="Rockwell" w:cstheme="minorHAnsi"/>
                 <w:color w:val="000000" w:themeColor="text1"/>
               </w:rPr>
+              <w:lastRenderedPageBreak/>
               <w:t>Attore</w:t>
             </w:r>
           </w:p>
@@ -10025,7 +10048,6 @@
                 <w:rFonts w:eastAsia="Rockwell" w:cstheme="minorHAnsi"/>
                 <w:color w:val="000000" w:themeColor="text1"/>
               </w:rPr>
-              <w:lastRenderedPageBreak/>
               <w:t>Scenario principale</w:t>
             </w:r>
           </w:p>
@@ -10143,23 +10165,21 @@
                 <w:rFonts w:eastAsia="Rockwell" w:cstheme="minorHAnsi"/>
                 <w:color w:val="000000" w:themeColor="text1"/>
               </w:rPr>
-              <w:t xml:space="preserve">Il sistema controlla se il fruitore è il </w:t>
-            </w:r>
-            <w:proofErr w:type="spellStart"/>
-            <w:r>
-              <w:rPr>
-                <w:rFonts w:eastAsia="Rockwell" w:cstheme="minorHAnsi"/>
-                <w:color w:val="000000" w:themeColor="text1"/>
-              </w:rPr>
-              <w:t>proporietario</w:t>
-            </w:r>
-            <w:proofErr w:type="spellEnd"/>
-            <w:r>
-              <w:rPr>
-                <w:rFonts w:eastAsia="Rockwell" w:cstheme="minorHAnsi"/>
-                <w:color w:val="000000" w:themeColor="text1"/>
-              </w:rPr>
-              <w:t xml:space="preserve"> della proposta</w:t>
+              <w:t>Il sistema controlla se il fruitore è il prop</w:t>
+            </w:r>
+            <w:r>
+              <w:rPr>
+                <w:rFonts w:eastAsia="Rockwell" w:cstheme="minorHAnsi"/>
+                <w:color w:val="000000" w:themeColor="text1"/>
+              </w:rPr>
+              <w:t>rie</w:t>
+            </w:r>
+            <w:r>
+              <w:rPr>
+                <w:rFonts w:eastAsia="Rockwell" w:cstheme="minorHAnsi"/>
+                <w:color w:val="000000" w:themeColor="text1"/>
+              </w:rPr>
+              <w:t>tario della proposta</w:t>
             </w:r>
           </w:p>
           <w:p>
@@ -10571,10 +10591,7 @@
     <w:p/>
     <w:p/>
     <w:p/>
-    <w:p>
-      <w:bookmarkStart w:id="11" w:name="_GoBack"/>
-      <w:bookmarkEnd w:id="11"/>
-    </w:p>
+    <w:p/>
     <w:p/>
     <w:p/>
     <w:p/>
@@ -10641,21 +10658,21 @@
         <w:pStyle w:val="Titolo1"/>
         <w:jc w:val="center"/>
       </w:pPr>
-      <w:bookmarkStart w:id="12" w:name="_Toc5382907"/>
+      <w:bookmarkStart w:id="11" w:name="_Toc5382907"/>
       <w:r>
         <w:t>VERSIONE 4</w:t>
       </w:r>
-      <w:bookmarkEnd w:id="12"/>
+      <w:bookmarkEnd w:id="11"/>
     </w:p>
     <w:p>
       <w:pPr>
         <w:pStyle w:val="Titolo2"/>
       </w:pPr>
-      <w:bookmarkStart w:id="13" w:name="_Toc5382908"/>
+      <w:bookmarkStart w:id="12" w:name="_Toc5382908"/>
       <w:r>
         <w:t>-CASI D’USO</w:t>
       </w:r>
-      <w:bookmarkEnd w:id="13"/>
+      <w:bookmarkEnd w:id="12"/>
     </w:p>
     <w:p>
       <w:pPr>
@@ -11545,7 +11562,19 @@
               <w:rPr>
                 <w:rFonts w:eastAsia="Rockwell" w:cstheme="minorHAnsi"/>
               </w:rPr>
-              <w:t>Il sistema richiede di inserire il campo da modificare</w:t>
+              <w:t xml:space="preserve">Il sistema richiede di inserire il </w:t>
+            </w:r>
+            <w:r>
+              <w:rPr>
+                <w:rFonts w:eastAsia="Rockwell" w:cstheme="minorHAnsi"/>
+              </w:rPr>
+              <w:t xml:space="preserve">nome del </w:t>
+            </w:r>
+            <w:r>
+              <w:rPr>
+                <w:rFonts w:eastAsia="Rockwell" w:cstheme="minorHAnsi"/>
+              </w:rPr>
+              <w:t>campo da modificare</w:t>
             </w:r>
           </w:p>
           <w:p>
@@ -13369,7 +13398,7 @@
       <w:pPr>
         <w:pStyle w:val="Titolo2"/>
       </w:pPr>
-      <w:bookmarkStart w:id="14" w:name="_Toc5382909"/>
+      <w:bookmarkStart w:id="13" w:name="_Toc5382909"/>
       <w:r>
         <w:lastRenderedPageBreak/>
         <w:t>-UML</w:t>
@@ -13377,7 +13406,7 @@
       <w:r>
         <w:t xml:space="preserve"> CLASSI</w:t>
       </w:r>
-      <w:bookmarkEnd w:id="14"/>
+      <w:bookmarkEnd w:id="13"/>
     </w:p>
     <w:p>
       <w:r>
@@ -13433,21 +13462,21 @@
         <w:pStyle w:val="Titolo1"/>
         <w:jc w:val="center"/>
       </w:pPr>
-      <w:bookmarkStart w:id="15" w:name="_Toc5382910"/>
+      <w:bookmarkStart w:id="14" w:name="_Toc5382910"/>
       <w:r>
         <w:t>VERSIONE 5</w:t>
       </w:r>
-      <w:bookmarkEnd w:id="15"/>
+      <w:bookmarkEnd w:id="14"/>
     </w:p>
     <w:p>
       <w:pPr>
         <w:pStyle w:val="Titolo2"/>
       </w:pPr>
-      <w:bookmarkStart w:id="16" w:name="_Toc5382911"/>
+      <w:bookmarkStart w:id="15" w:name="_Toc5382911"/>
       <w:r>
         <w:t>-CASI D’USO</w:t>
       </w:r>
-      <w:bookmarkEnd w:id="16"/>
+      <w:bookmarkEnd w:id="15"/>
     </w:p>
     <w:p>
       <w:pPr>
@@ -13499,6 +13528,8 @@
           </wp:inline>
         </w:drawing>
       </w:r>
+      <w:bookmarkStart w:id="16" w:name="_GoBack"/>
+      <w:bookmarkEnd w:id="16"/>
     </w:p>
     <w:p>
       <w:pPr>
@@ -13549,6 +13580,15 @@
       </w:pPr>
       <w:r>
         <w:t xml:space="preserve">Per i casi d’uso </w:t>
+      </w:r>
+      <w:r>
+        <w:rPr>
+          <w:i/>
+        </w:rPr>
+        <w:t>Registrazione fruitore</w:t>
+      </w:r>
+      <w:r>
+        <w:t xml:space="preserve">, </w:t>
       </w:r>
       <w:r>
         <w:rPr>
@@ -13962,7 +14002,21 @@
                 <w:rFonts w:eastAsia="Rockwell" w:cstheme="minorHAnsi"/>
                 <w:color w:val="FFC000"/>
               </w:rPr>
-              <w:t>Il sistema chiede all'utente di effettuare una scelta sui campi opzionali</w:t>
+              <w:t xml:space="preserve">Il sistema chiede all'utente di effettuare una </w:t>
+            </w:r>
+            <w:r>
+              <w:rPr>
+                <w:rFonts w:eastAsia="Rockwell" w:cstheme="minorHAnsi"/>
+                <w:color w:val="FFC000"/>
+              </w:rPr>
+              <w:t xml:space="preserve">propria </w:t>
+            </w:r>
+            <w:r>
+              <w:rPr>
+                <w:rFonts w:eastAsia="Rockwell" w:cstheme="minorHAnsi"/>
+                <w:color w:val="FFC000"/>
+              </w:rPr>
+              <w:t>scelta sui campi opzionali</w:t>
             </w:r>
           </w:p>
           <w:p>
@@ -14505,7 +14559,21 @@
                 <w:rFonts w:eastAsia="Rockwell" w:cstheme="minorHAnsi"/>
                 <w:color w:val="FFC000"/>
               </w:rPr>
-              <w:t>Il sistema comunica che il campo obbligatorio non è stato compilato</w:t>
+              <w:t xml:space="preserve">Il sistema comunica che il campo </w:t>
+            </w:r>
+            <w:r>
+              <w:rPr>
+                <w:rFonts w:eastAsia="Rockwell" w:cstheme="minorHAnsi"/>
+                <w:color w:val="FFC000"/>
+              </w:rPr>
+              <w:t>opzionale</w:t>
+            </w:r>
+            <w:r>
+              <w:rPr>
+                <w:rFonts w:eastAsia="Rockwell" w:cstheme="minorHAnsi"/>
+                <w:color w:val="FFC000"/>
+              </w:rPr>
+              <w:t xml:space="preserve"> non è stato compilato</w:t>
             </w:r>
           </w:p>
           <w:p>
@@ -21961,7 +22029,7 @@
       </w:pPr>
     </w:pPrDefault>
   </w:docDefaults>
-  <w:latentStyles w:defLockedState="0" w:defUIPriority="99" w:defSemiHidden="0" w:defUnhideWhenUsed="0" w:defQFormat="0" w:count="376">
+  <w:latentStyles w:defLockedState="0" w:defUIPriority="99" w:defSemiHidden="0" w:defUnhideWhenUsed="0" w:defQFormat="0" w:count="375">
     <w:lsdException w:name="Normal" w:uiPriority="0" w:qFormat="1"/>
     <w:lsdException w:name="heading 1" w:uiPriority="9" w:qFormat="1"/>
     <w:lsdException w:name="heading 2" w:semiHidden="1" w:uiPriority="9" w:unhideWhenUsed="1" w:qFormat="1"/>
@@ -22067,6 +22135,7 @@
     <w:lsdException w:name="HTML Sample" w:semiHidden="1" w:unhideWhenUsed="1"/>
     <w:lsdException w:name="HTML Typewriter" w:semiHidden="1" w:unhideWhenUsed="1"/>
     <w:lsdException w:name="HTML Variable" w:semiHidden="1" w:unhideWhenUsed="1"/>
+    <w:lsdException w:name="Normal Table" w:semiHidden="1" w:unhideWhenUsed="1"/>
     <w:lsdException w:name="annotation subject" w:semiHidden="1" w:unhideWhenUsed="1"/>
     <w:lsdException w:name="No List" w:semiHidden="1" w:unhideWhenUsed="1"/>
     <w:lsdException w:name="Outline List 1" w:semiHidden="1" w:unhideWhenUsed="1"/>
@@ -22113,8 +22182,10 @@
     <w:lsdException w:name="Table Subtle 2" w:semiHidden="1" w:unhideWhenUsed="1"/>
     <w:lsdException w:name="Table Web 1" w:semiHidden="1" w:unhideWhenUsed="1"/>
     <w:lsdException w:name="Table Web 2" w:semiHidden="1" w:unhideWhenUsed="1"/>
+    <w:lsdException w:name="Table Web 3" w:semiHidden="1" w:unhideWhenUsed="1"/>
     <w:lsdException w:name="Balloon Text" w:semiHidden="1" w:unhideWhenUsed="1"/>
     <w:lsdException w:name="Table Grid" w:uiPriority="39"/>
+    <w:lsdException w:name="Table Theme" w:semiHidden="1" w:unhideWhenUsed="1"/>
     <w:lsdException w:name="Placeholder Text" w:semiHidden="1"/>
     <w:lsdException w:name="No Spacing" w:uiPriority="1" w:qFormat="1"/>
     <w:lsdException w:name="Light Shading" w:uiPriority="60"/>
@@ -22334,7 +22405,6 @@
     <w:lsdException w:name="Smart Hyperlink" w:semiHidden="1" w:unhideWhenUsed="1"/>
     <w:lsdException w:name="Hashtag" w:semiHidden="1" w:unhideWhenUsed="1"/>
     <w:lsdException w:name="Unresolved Mention" w:semiHidden="1" w:unhideWhenUsed="1"/>
-    <w:lsdException w:name="Smart Link" w:semiHidden="1" w:unhideWhenUsed="1"/>
   </w:latentStyles>
   <w:style w:type="paragraph" w:default="1" w:styleId="Normale">
     <w:name w:val="Normal"/>
@@ -22858,7 +22928,7 @@
 </file>
 
 <file path=customXml/itemProps1.xml><?xml version="1.0" encoding="utf-8"?>
-<ds:datastoreItem xmlns:ds="http://schemas.openxmlformats.org/officeDocument/2006/customXml" ds:itemID="{48A23688-6601-4A50-9997-DADF6DD24C28}">
+<ds:datastoreItem xmlns:ds="http://schemas.openxmlformats.org/officeDocument/2006/customXml" ds:itemID="{28C7CCD3-8C02-488A-AC90-139C80848753}">
   <ds:schemaRefs>
     <ds:schemaRef ds:uri="http://schemas.openxmlformats.org/officeDocument/2006/bibliography"/>
   </ds:schemaRefs>

</xml_diff>